<commit_message>
Nuevo logo fixes #1
</commit_message>
<xml_diff>
--- a/documentation/DOCUMENTO ANALISIS PESADILLA FILMS.docx
+++ b/documentation/DOCUMENTO ANALISIS PESADILLA FILMS.docx
@@ -3309,6 +3309,21 @@
     <w:p>
       <w:pPr>
         <w:pStyle w:val="Cuerpodetexto"/>
+        <w:rPr>
+          <w:rFonts w:ascii="Arial" w:hAnsi="Arial" w:cs="Arial"/>
+          <w:sz w:val="24"/>
+          <w:szCs w:val="24"/>
+        </w:rPr>
+      </w:pPr>
+      <w:r>
+        <w:rPr>
+          <w:u w:val="single"/>
+        </w:rPr>
+      </w:r>
+    </w:p>
+    <w:p>
+      <w:pPr>
+        <w:pStyle w:val="Cuerpodetexto"/>
         <w:numPr>
           <w:ilvl w:val="0"/>
           <w:numId w:val="0"/>
@@ -4713,7 +4728,7 @@
     <w:pPr>
       <w:widowControl/>
       <w:suppressAutoHyphens w:val="true"/>
-      <w:overflowPunct w:val="true"/>
+      <w:overflowPunct w:val="false"/>
       <w:bidi w:val="0"/>
       <w:spacing w:before="0" w:after="0"/>
       <w:jc w:val="left"/>

</xml_diff>